<commit_message>
may 15 data update
</commit_message>
<xml_diff>
--- a/data/code_docs/constructivism/core_assumptions/Domestic-International Interplay.docx
+++ b/data/code_docs/constructivism/core_assumptions/Domestic-International Interplay.docx
@@ -17,7 +17,7 @@
         <w:rPr>
           <w:highlight w:val="lightGray"/>
         </w:rPr>
-        <w:t>Files\\2011 Case Study\\Primary Sources_Policy_Strategies\\2010_national_security_strategy - § 16 references coded [ 0.90% Coverage]</w:t>
+        <w:t>Files\\2011 Case Study\\CS1_Primary Sources_Policy_Strategies\\2010 National Security Strategy - § 16 references coded [ 0.90% Coverage]</w:t>
       </w:r>
     </w:p>
     <w:p>
@@ -535,7 +535,242 @@
         <w:rPr>
           <w:highlight w:val="lightGray"/>
         </w:rPr>
-        <w:t>Files\\2011 Case Study\\Primary Sources_Policy_Strategies\\2011-national-military-strategy - § 2 references coded [ 0.15% Coverage]</w:t>
+        <w:t>Files\\2011 Case Study\\CS1_Primary Sources_Policy_Strategies\\2011 International Strategy for Cyberspace - § 7 references coded [ 0.65% Coverage]</w:t>
+      </w:r>
+    </w:p>
+    <w:p>
+      <w:pPr>
+        <w:pStyle w:val="TextBody"/>
+        <w:bidi w:val="0"/>
+        <w:spacing w:before="113" w:after="113"/>
+        <w:ind w:left="113" w:right="113" w:hanging="0"/>
+        <w:jc w:val="left"/>
+        <w:rPr>
+          <w:highlight w:val="lightGray"/>
+        </w:rPr>
+      </w:pPr>
+      <w:r>
+        <w:rPr>
+          <w:highlight w:val="lightGray"/>
+        </w:rPr>
+        <w:t>Reference 1 - 0.02% Coverage</w:t>
+      </w:r>
+    </w:p>
+    <w:p>
+      <w:pPr>
+        <w:pStyle w:val="TextBody"/>
+        <w:bidi w:val="0"/>
+        <w:spacing w:before="0" w:after="0"/>
+        <w:jc w:val="left"/>
+        <w:rPr/>
+      </w:pPr>
+      <w:r>
+        <w:rPr/>
+        <w:t>improves lives here and abroad</w:t>
+      </w:r>
+    </w:p>
+    <w:p>
+      <w:pPr>
+        <w:pStyle w:val="TextBody"/>
+        <w:bidi w:val="0"/>
+        <w:spacing w:before="113" w:after="113"/>
+        <w:ind w:left="113" w:right="113" w:hanging="0"/>
+        <w:jc w:val="left"/>
+        <w:rPr>
+          <w:highlight w:val="lightGray"/>
+        </w:rPr>
+      </w:pPr>
+      <w:r>
+        <w:rPr>
+          <w:highlight w:val="lightGray"/>
+        </w:rPr>
+        <w:t>Reference 2 - 0.10% Coverage</w:t>
+      </w:r>
+    </w:p>
+    <w:p>
+      <w:pPr>
+        <w:pStyle w:val="TextBody"/>
+        <w:bidi w:val="0"/>
+        <w:spacing w:before="0" w:after="0"/>
+        <w:jc w:val="left"/>
+        <w:rPr/>
+      </w:pPr>
+      <w:r>
+        <w:rPr/>
+        <w:t>We must do so with the clear understanding that this vision of cyberspace serves national interests as much as shared international aims~</w:t>
+      </w:r>
+    </w:p>
+    <w:p>
+      <w:pPr>
+        <w:pStyle w:val="TextBody"/>
+        <w:bidi w:val="0"/>
+        <w:spacing w:before="113" w:after="113"/>
+        <w:ind w:left="113" w:right="113" w:hanging="0"/>
+        <w:jc w:val="left"/>
+        <w:rPr>
+          <w:highlight w:val="lightGray"/>
+        </w:rPr>
+      </w:pPr>
+      <w:r>
+        <w:rPr>
+          <w:highlight w:val="lightGray"/>
+        </w:rPr>
+        <w:t>Reference 3 - 0.02% Coverage</w:t>
+      </w:r>
+    </w:p>
+    <w:p>
+      <w:pPr>
+        <w:pStyle w:val="TextBody"/>
+        <w:bidi w:val="0"/>
+        <w:spacing w:before="0" w:after="0"/>
+        <w:jc w:val="left"/>
+        <w:rPr/>
+      </w:pPr>
+      <w:r>
+        <w:rPr/>
+        <w:t>responsible domestic governance</w:t>
+      </w:r>
+    </w:p>
+    <w:p>
+      <w:pPr>
+        <w:pStyle w:val="TextBody"/>
+        <w:bidi w:val="0"/>
+        <w:spacing w:before="113" w:after="113"/>
+        <w:ind w:left="113" w:right="113" w:hanging="0"/>
+        <w:jc w:val="left"/>
+        <w:rPr>
+          <w:highlight w:val="lightGray"/>
+        </w:rPr>
+      </w:pPr>
+      <w:r>
+        <w:rPr>
+          <w:highlight w:val="lightGray"/>
+        </w:rPr>
+        <w:t>Reference 4 - 0.08% Coverage</w:t>
+      </w:r>
+    </w:p>
+    <w:p>
+      <w:pPr>
+        <w:pStyle w:val="TextBody"/>
+        <w:bidi w:val="0"/>
+        <w:spacing w:before="0" w:after="0"/>
+        <w:jc w:val="left"/>
+        <w:rPr/>
+      </w:pPr>
+      <w:r>
+        <w:rPr/>
+        <w:t>actions necessary, both domestically and as an international community, to build a system of cyberspace stability~</w:t>
+      </w:r>
+    </w:p>
+    <w:p>
+      <w:pPr>
+        <w:pStyle w:val="TextBody"/>
+        <w:bidi w:val="0"/>
+        <w:spacing w:before="113" w:after="113"/>
+        <w:ind w:left="113" w:right="113" w:hanging="0"/>
+        <w:jc w:val="left"/>
+        <w:rPr>
+          <w:highlight w:val="lightGray"/>
+        </w:rPr>
+      </w:pPr>
+      <w:r>
+        <w:rPr>
+          <w:highlight w:val="lightGray"/>
+        </w:rPr>
+        <w:t>Reference 5 - 0.19% Coverage</w:t>
+      </w:r>
+    </w:p>
+    <w:p>
+      <w:pPr>
+        <w:pStyle w:val="TextBody"/>
+        <w:bidi w:val="0"/>
+        <w:spacing w:before="0" w:after="0"/>
+        <w:jc w:val="left"/>
+        <w:rPr/>
+      </w:pPr>
+      <w:r>
+        <w:rPr/>
+        <w:t>The virtues of an open, interoperable, secure, and reliable cyberspace should be more available than they are today, and as the world’s leading information economy, the United States is committed to ensuring others benefit from our technical resources and expertise~</w:t>
+      </w:r>
+    </w:p>
+    <w:p>
+      <w:pPr>
+        <w:pStyle w:val="TextBody"/>
+        <w:bidi w:val="0"/>
+        <w:spacing w:before="113" w:after="113"/>
+        <w:ind w:left="113" w:right="113" w:hanging="0"/>
+        <w:jc w:val="left"/>
+        <w:rPr>
+          <w:highlight w:val="lightGray"/>
+        </w:rPr>
+      </w:pPr>
+      <w:r>
+        <w:rPr>
+          <w:highlight w:val="lightGray"/>
+        </w:rPr>
+        <w:t>Reference 6 - 0.15% Coverage</w:t>
+      </w:r>
+    </w:p>
+    <w:p>
+      <w:pPr>
+        <w:pStyle w:val="TextBody"/>
+        <w:bidi w:val="0"/>
+        <w:spacing w:before="0" w:after="0"/>
+        <w:jc w:val="left"/>
+        <w:rPr/>
+      </w:pPr>
+      <w:r>
+        <w:rPr/>
+        <w:t>The United States will continue to make clear the benefits of an Internet that is global in nature, while opposing efforts to splinter this network into national intranets that deprive individuals of content from abroad~</w:t>
+      </w:r>
+    </w:p>
+    <w:p>
+      <w:pPr>
+        <w:pStyle w:val="TextBody"/>
+        <w:bidi w:val="0"/>
+        <w:spacing w:before="113" w:after="113"/>
+        <w:ind w:left="113" w:right="113" w:hanging="0"/>
+        <w:jc w:val="left"/>
+        <w:rPr>
+          <w:highlight w:val="lightGray"/>
+        </w:rPr>
+      </w:pPr>
+      <w:r>
+        <w:rPr>
+          <w:highlight w:val="lightGray"/>
+        </w:rPr>
+        <w:t>Reference 7 - 0.09% Coverage</w:t>
+      </w:r>
+    </w:p>
+    <w:p>
+      <w:pPr>
+        <w:pStyle w:val="TextBody"/>
+        <w:bidi w:val="0"/>
+        <w:spacing w:before="0" w:after="0"/>
+        <w:jc w:val="left"/>
+        <w:rPr/>
+      </w:pPr>
+      <w:r>
+        <w:rPr/>
+        <w:t>For our part, the United States will continue to spark the creativity and imagination of our people, and those around the world~</w:t>
+      </w:r>
+    </w:p>
+    <w:p>
+      <w:pPr>
+        <w:pStyle w:val="TextBody"/>
+        <w:bidi w:val="0"/>
+        <w:spacing w:before="113" w:after="113"/>
+        <w:ind w:left="113" w:right="113" w:hanging="0"/>
+        <w:jc w:val="left"/>
+        <w:rPr>
+          <w:highlight w:val="lightGray"/>
+        </w:rPr>
+      </w:pPr>
+      <w:r>
+        <w:rPr>
+          <w:highlight w:val="lightGray"/>
+        </w:rPr>
+        <w:t>Files\\2011 Case Study\\CS1_Primary Sources_Policy_Strategies\\2011 National Military Strategy - § 2 references coded [ 0.15% Coverage]</w:t>
       </w:r>
     </w:p>
     <w:p>
@@ -615,242 +850,56 @@
         <w:rPr>
           <w:highlight w:val="lightGray"/>
         </w:rPr>
-        <w:t>Files\\2011 Case Study\\Primary Sources_Policy_Strategies\\2011_International_strategy_for_cyberspace - § 7 references coded [ 0.65% Coverage]</w:t>
-      </w:r>
-    </w:p>
-    <w:p>
-      <w:pPr>
-        <w:pStyle w:val="TextBody"/>
-        <w:bidi w:val="0"/>
-        <w:spacing w:before="113" w:after="113"/>
-        <w:ind w:left="113" w:right="113" w:hanging="0"/>
-        <w:jc w:val="left"/>
-        <w:rPr>
-          <w:highlight w:val="lightGray"/>
-        </w:rPr>
-      </w:pPr>
-      <w:r>
-        <w:rPr>
-          <w:highlight w:val="lightGray"/>
-        </w:rPr>
-        <w:t>Reference 1 - 0.02% Coverage</w:t>
-      </w:r>
-    </w:p>
-    <w:p>
-      <w:pPr>
-        <w:pStyle w:val="TextBody"/>
-        <w:bidi w:val="0"/>
-        <w:spacing w:before="0" w:after="0"/>
-        <w:jc w:val="left"/>
-        <w:rPr/>
-      </w:pPr>
-      <w:r>
-        <w:rPr/>
-        <w:t>improves lives here and abroad</w:t>
-      </w:r>
-    </w:p>
-    <w:p>
-      <w:pPr>
-        <w:pStyle w:val="TextBody"/>
-        <w:bidi w:val="0"/>
-        <w:spacing w:before="113" w:after="113"/>
-        <w:ind w:left="113" w:right="113" w:hanging="0"/>
-        <w:jc w:val="left"/>
-        <w:rPr>
-          <w:highlight w:val="lightGray"/>
-        </w:rPr>
-      </w:pPr>
-      <w:r>
-        <w:rPr>
-          <w:highlight w:val="lightGray"/>
-        </w:rPr>
-        <w:t>Reference 2 - 0.10% Coverage</w:t>
-      </w:r>
-    </w:p>
-    <w:p>
-      <w:pPr>
-        <w:pStyle w:val="TextBody"/>
-        <w:bidi w:val="0"/>
-        <w:spacing w:before="0" w:after="0"/>
-        <w:jc w:val="left"/>
-        <w:rPr/>
-      </w:pPr>
-      <w:r>
-        <w:rPr/>
-        <w:t>We must do so with the clear understanding that this vision of cyberspace serves national interests as much as shared international aims~</w:t>
-      </w:r>
-    </w:p>
-    <w:p>
-      <w:pPr>
-        <w:pStyle w:val="TextBody"/>
-        <w:bidi w:val="0"/>
-        <w:spacing w:before="113" w:after="113"/>
-        <w:ind w:left="113" w:right="113" w:hanging="0"/>
-        <w:jc w:val="left"/>
-        <w:rPr>
-          <w:highlight w:val="lightGray"/>
-        </w:rPr>
-      </w:pPr>
-      <w:r>
-        <w:rPr>
-          <w:highlight w:val="lightGray"/>
-        </w:rPr>
-        <w:t>Reference 3 - 0.02% Coverage</w:t>
-      </w:r>
-    </w:p>
-    <w:p>
-      <w:pPr>
-        <w:pStyle w:val="TextBody"/>
-        <w:bidi w:val="0"/>
-        <w:spacing w:before="0" w:after="0"/>
-        <w:jc w:val="left"/>
-        <w:rPr/>
-      </w:pPr>
-      <w:r>
-        <w:rPr/>
-        <w:t>responsible domestic governance</w:t>
-      </w:r>
-    </w:p>
-    <w:p>
-      <w:pPr>
-        <w:pStyle w:val="TextBody"/>
-        <w:bidi w:val="0"/>
-        <w:spacing w:before="113" w:after="113"/>
-        <w:ind w:left="113" w:right="113" w:hanging="0"/>
-        <w:jc w:val="left"/>
-        <w:rPr>
-          <w:highlight w:val="lightGray"/>
-        </w:rPr>
-      </w:pPr>
-      <w:r>
-        <w:rPr>
-          <w:highlight w:val="lightGray"/>
-        </w:rPr>
-        <w:t>Reference 4 - 0.08% Coverage</w:t>
-      </w:r>
-    </w:p>
-    <w:p>
-      <w:pPr>
-        <w:pStyle w:val="TextBody"/>
-        <w:bidi w:val="0"/>
-        <w:spacing w:before="0" w:after="0"/>
-        <w:jc w:val="left"/>
-        <w:rPr/>
-      </w:pPr>
-      <w:r>
-        <w:rPr/>
-        <w:t>actions necessary, both domestically and as an international community, to build a system of cyberspace stability~</w:t>
-      </w:r>
-    </w:p>
-    <w:p>
-      <w:pPr>
-        <w:pStyle w:val="TextBody"/>
-        <w:bidi w:val="0"/>
-        <w:spacing w:before="113" w:after="113"/>
-        <w:ind w:left="113" w:right="113" w:hanging="0"/>
-        <w:jc w:val="left"/>
-        <w:rPr>
-          <w:highlight w:val="lightGray"/>
-        </w:rPr>
-      </w:pPr>
-      <w:r>
-        <w:rPr>
-          <w:highlight w:val="lightGray"/>
-        </w:rPr>
-        <w:t>Reference 5 - 0.19% Coverage</w:t>
-      </w:r>
-    </w:p>
-    <w:p>
-      <w:pPr>
-        <w:pStyle w:val="TextBody"/>
-        <w:bidi w:val="0"/>
-        <w:spacing w:before="0" w:after="0"/>
-        <w:jc w:val="left"/>
-        <w:rPr/>
-      </w:pPr>
-      <w:r>
-        <w:rPr/>
-        <w:t>The virtues of an open, interoperable, secure, and reliable cyberspace should be more available than they are today, and as the world’s leading information economy, the United States is committed to ensuring others benefit from our technical resources and expertise~</w:t>
-      </w:r>
-    </w:p>
-    <w:p>
-      <w:pPr>
-        <w:pStyle w:val="TextBody"/>
-        <w:bidi w:val="0"/>
-        <w:spacing w:before="113" w:after="113"/>
-        <w:ind w:left="113" w:right="113" w:hanging="0"/>
-        <w:jc w:val="left"/>
-        <w:rPr>
-          <w:highlight w:val="lightGray"/>
-        </w:rPr>
-      </w:pPr>
-      <w:r>
-        <w:rPr>
-          <w:highlight w:val="lightGray"/>
-        </w:rPr>
-        <w:t>Reference 6 - 0.15% Coverage</w:t>
-      </w:r>
-    </w:p>
-    <w:p>
-      <w:pPr>
-        <w:pStyle w:val="TextBody"/>
-        <w:bidi w:val="0"/>
-        <w:spacing w:before="0" w:after="0"/>
-        <w:jc w:val="left"/>
-        <w:rPr/>
-      </w:pPr>
-      <w:r>
-        <w:rPr/>
-        <w:t>The United States will continue to make clear the benefits of an Internet that is global in nature, while opposing efforts to splinter this network into national intranets that deprive individuals of content from abroad~</w:t>
-      </w:r>
-    </w:p>
-    <w:p>
-      <w:pPr>
-        <w:pStyle w:val="TextBody"/>
-        <w:bidi w:val="0"/>
-        <w:spacing w:before="113" w:after="113"/>
-        <w:ind w:left="113" w:right="113" w:hanging="0"/>
-        <w:jc w:val="left"/>
-        <w:rPr>
-          <w:highlight w:val="lightGray"/>
-        </w:rPr>
-      </w:pPr>
-      <w:r>
-        <w:rPr>
-          <w:highlight w:val="lightGray"/>
-        </w:rPr>
-        <w:t>Reference 7 - 0.09% Coverage</w:t>
-      </w:r>
-    </w:p>
-    <w:p>
-      <w:pPr>
-        <w:pStyle w:val="TextBody"/>
-        <w:bidi w:val="0"/>
-        <w:spacing w:before="0" w:after="0"/>
-        <w:jc w:val="left"/>
-        <w:rPr/>
-      </w:pPr>
-      <w:r>
-        <w:rPr/>
-        <w:t>For our part, the United States will continue to spark the creativity and imagination of our people, and those around the world~</w:t>
-      </w:r>
-    </w:p>
-    <w:p>
-      <w:pPr>
-        <w:pStyle w:val="TextBody"/>
-        <w:bidi w:val="0"/>
-        <w:spacing w:before="113" w:after="113"/>
-        <w:ind w:left="113" w:right="113" w:hanging="0"/>
-        <w:jc w:val="left"/>
-        <w:rPr>
-          <w:highlight w:val="lightGray"/>
-        </w:rPr>
-      </w:pPr>
-      <w:r>
-        <w:rPr>
-          <w:highlight w:val="lightGray"/>
-        </w:rPr>
-        <w:t>Files\\2015 Case Study\\Primary Sources_Policy_Strategies\\2015 National Military Strategy CLEAN - § 2 references coded [ 0.13% Coverage]</w:t>
+        <w:t>Files\\2015 Case Study\\CS2_Primary Sources_Policy_Strategies\\2015 DoD Cyber Strategy - § 1 reference coded [ 0.20% Coverage]</w:t>
+      </w:r>
+    </w:p>
+    <w:p>
+      <w:pPr>
+        <w:pStyle w:val="TextBody"/>
+        <w:bidi w:val="0"/>
+        <w:spacing w:before="113" w:after="113"/>
+        <w:ind w:left="113" w:right="113" w:hanging="0"/>
+        <w:jc w:val="left"/>
+        <w:rPr>
+          <w:highlight w:val="lightGray"/>
+        </w:rPr>
+      </w:pPr>
+      <w:r>
+        <w:rPr>
+          <w:highlight w:val="lightGray"/>
+        </w:rPr>
+        <w:t>Reference 1 - 0.20% Coverage</w:t>
+      </w:r>
+    </w:p>
+    <w:p>
+      <w:pPr>
+        <w:pStyle w:val="TextBody"/>
+        <w:bidi w:val="0"/>
+        <w:spacing w:before="0" w:after="0"/>
+        <w:jc w:val="left"/>
+        <w:rPr/>
+      </w:pPr>
+      <w:r>
+        <w:rPr/>
+        <w:t>The President has established principles and processes for governing cyber operations. The purpose of these principles and processes is to plan, develop, and use U.S. capabilities effectively, and to ensure that cyber operations occur in a manner consistent with the values that the United States promotes domestically and internationally.</w:t>
+      </w:r>
+    </w:p>
+    <w:p>
+      <w:pPr>
+        <w:pStyle w:val="TextBody"/>
+        <w:bidi w:val="0"/>
+        <w:spacing w:before="113" w:after="113"/>
+        <w:ind w:left="113" w:right="113" w:hanging="0"/>
+        <w:jc w:val="left"/>
+        <w:rPr>
+          <w:highlight w:val="lightGray"/>
+        </w:rPr>
+      </w:pPr>
+      <w:r>
+        <w:rPr>
+          <w:highlight w:val="lightGray"/>
+        </w:rPr>
+        <w:t>Files\\2015 Case Study\\CS2_Primary Sources_Policy_Strategies\\2015 National Military Strategy - § 2 references coded [ 0.13% Coverage]</w:t>
       </w:r>
     </w:p>
     <w:p>
@@ -930,7 +979,7 @@
         <w:rPr>
           <w:highlight w:val="lightGray"/>
         </w:rPr>
-        <w:t>Files\\2015 Case Study\\Primary Sources_Policy_Strategies\\2015 National Security Strategy CLEAN - § 12 references coded [ 0.86% Coverage]</w:t>
+        <w:t>Files\\2015 Case Study\\CS2_Primary Sources_Policy_Strategies\\2015 National Security Strategy - § 12 references coded [ 0.86% Coverage]</w:t>
       </w:r>
     </w:p>
     <w:p>
@@ -1303,6 +1352,168 @@
       <w:r>
         <w:rPr/>
         <w:t>Our values are a source of strength and security, and our ability to promote our values abroad is directly tied to our willingness to abide by them at home.</w:t>
+      </w:r>
+    </w:p>
+    <w:p>
+      <w:pPr>
+        <w:pStyle w:val="TextBody"/>
+        <w:bidi w:val="0"/>
+        <w:spacing w:before="113" w:after="113"/>
+        <w:ind w:left="113" w:right="113" w:hanging="0"/>
+        <w:jc w:val="left"/>
+        <w:rPr>
+          <w:highlight w:val="lightGray"/>
+        </w:rPr>
+      </w:pPr>
+      <w:r>
+        <w:rPr>
+          <w:highlight w:val="lightGray"/>
+        </w:rPr>
+        <w:t>Files\\2018 Case Study\\CS3_Primary Sources_Policy_Strategies\\2017 National Security Strategy - § 2 references coded [ 0.07% Coverage]</w:t>
+      </w:r>
+    </w:p>
+    <w:p>
+      <w:pPr>
+        <w:pStyle w:val="TextBody"/>
+        <w:bidi w:val="0"/>
+        <w:spacing w:before="113" w:after="113"/>
+        <w:ind w:left="113" w:right="113" w:hanging="0"/>
+        <w:jc w:val="left"/>
+        <w:rPr>
+          <w:highlight w:val="lightGray"/>
+        </w:rPr>
+      </w:pPr>
+      <w:r>
+        <w:rPr>
+          <w:highlight w:val="lightGray"/>
+        </w:rPr>
+        <w:t>Reference 1 - 0.04% Coverage</w:t>
+      </w:r>
+    </w:p>
+    <w:p>
+      <w:pPr>
+        <w:pStyle w:val="TextBody"/>
+        <w:bidi w:val="0"/>
+        <w:spacing w:before="0" w:after="0"/>
+        <w:jc w:val="left"/>
+        <w:rPr/>
+      </w:pPr>
+      <w:r>
+        <w:rPr/>
+        <w:t>An America that is safe, prosperous, and free at home is an America with the strength, conﬁ dence, and will to lead abroad.</w:t>
+      </w:r>
+    </w:p>
+    <w:p>
+      <w:pPr>
+        <w:pStyle w:val="TextBody"/>
+        <w:bidi w:val="0"/>
+        <w:spacing w:before="113" w:after="113"/>
+        <w:ind w:left="113" w:right="113" w:hanging="0"/>
+        <w:jc w:val="left"/>
+        <w:rPr>
+          <w:highlight w:val="lightGray"/>
+        </w:rPr>
+      </w:pPr>
+      <w:r>
+        <w:rPr>
+          <w:highlight w:val="lightGray"/>
+        </w:rPr>
+        <w:t>Reference 2 - 0.04% Coverage</w:t>
+      </w:r>
+    </w:p>
+    <w:p>
+      <w:pPr>
+        <w:pStyle w:val="TextBody"/>
+        <w:bidi w:val="0"/>
+        <w:spacing w:before="0" w:after="0"/>
+        <w:jc w:val="left"/>
+        <w:rPr/>
+      </w:pPr>
+      <w:r>
+        <w:rPr/>
+        <w:t>ese principles form the foundat ion of our most enduring alliances, and the United States will continue to champion them.</w:t>
+      </w:r>
+    </w:p>
+    <w:p>
+      <w:pPr>
+        <w:pStyle w:val="TextBody"/>
+        <w:bidi w:val="0"/>
+        <w:spacing w:before="113" w:after="113"/>
+        <w:ind w:left="113" w:right="113" w:hanging="0"/>
+        <w:jc w:val="left"/>
+        <w:rPr>
+          <w:highlight w:val="lightGray"/>
+        </w:rPr>
+      </w:pPr>
+      <w:r>
+        <w:rPr>
+          <w:highlight w:val="lightGray"/>
+        </w:rPr>
+        <w:t>Files\\2018 Case Study\\CS3_Primary Sources_Policy_Strategies\\2018 National Cyber Strategy - § 2 references coded [ 0.30% Coverage]</w:t>
+      </w:r>
+    </w:p>
+    <w:p>
+      <w:pPr>
+        <w:pStyle w:val="TextBody"/>
+        <w:bidi w:val="0"/>
+        <w:spacing w:before="113" w:after="113"/>
+        <w:ind w:left="113" w:right="113" w:hanging="0"/>
+        <w:jc w:val="left"/>
+        <w:rPr>
+          <w:highlight w:val="lightGray"/>
+        </w:rPr>
+      </w:pPr>
+      <w:r>
+        <w:rPr>
+          <w:highlight w:val="lightGray"/>
+        </w:rPr>
+        <w:t>Reference 1 - 0.22% Coverage</w:t>
+      </w:r>
+    </w:p>
+    <w:p>
+      <w:pPr>
+        <w:pStyle w:val="TextBody"/>
+        <w:bidi w:val="0"/>
+        <w:spacing w:before="0" w:after="0"/>
+        <w:jc w:val="left"/>
+        <w:rPr/>
+      </w:pPr>
+      <w:r>
+        <w:rPr/>
+        <w:t xml:space="preserve">As the foundations of our </w:t>
+        <w:br/>
+        <w:t>economy are becoming increasingly rooted in digital technologies, the United States Government will model and promote standards that protect our economic security and reinforce the vitality of the American marketplace and American innovation.</w:t>
+      </w:r>
+    </w:p>
+    <w:p>
+      <w:pPr>
+        <w:pStyle w:val="TextBody"/>
+        <w:bidi w:val="0"/>
+        <w:spacing w:before="113" w:after="113"/>
+        <w:ind w:left="113" w:right="113" w:hanging="0"/>
+        <w:jc w:val="left"/>
+        <w:rPr>
+          <w:highlight w:val="lightGray"/>
+        </w:rPr>
+      </w:pPr>
+      <w:r>
+        <w:rPr>
+          <w:highlight w:val="lightGray"/>
+        </w:rPr>
+        <w:t>Reference 2 - 0.08% Coverage</w:t>
+      </w:r>
+    </w:p>
+    <w:p>
+      <w:pPr>
+        <w:pStyle w:val="TextBody"/>
+        <w:bidi w:val="0"/>
+        <w:spacing w:before="0" w:after="0"/>
+        <w:jc w:val="left"/>
+        <w:rPr/>
+      </w:pPr>
+      <w:r>
+        <w:rPr/>
+        <w:t>As such, United States Internet freedom principles are inextricably linked to our national security.</w:t>
       </w:r>
     </w:p>
     <w:sectPr>

</xml_diff>